<commit_message>
Ajout des CENV et CJA
</commit_message>
<xml_diff>
--- a/newtest.docx
+++ b/newtest.docx
@@ -363,6 +363,44 @@
       <w:r>
         <w:rPr/>
         <w:t>Les art. L. 1424-71 et L1 CGCT.</w:t>
+      </w:r>
+    </w:p>
+    <w:p>
+      <w:pPr>
+        <w:pStyle w:val="Normal"/>
+        <w:rPr/>
+      </w:pPr>
+      <w:r>
+        <w:rPr/>
+      </w:r>
+    </w:p>
+    <w:p>
+      <w:pPr>
+        <w:pStyle w:val="Normal"/>
+        <w:rPr/>
+      </w:pPr>
+      <w:r>
+        <w:rPr/>
+        <w:t>Art. L. 121-2 CJA.</w:t>
+      </w:r>
+    </w:p>
+    <w:p>
+      <w:pPr>
+        <w:pStyle w:val="Normal"/>
+        <w:rPr/>
+      </w:pPr>
+      <w:r>
+        <w:rPr/>
+      </w:r>
+    </w:p>
+    <w:p>
+      <w:pPr>
+        <w:pStyle w:val="Normal"/>
+        <w:rPr/>
+      </w:pPr>
+      <w:r>
+        <w:rPr/>
+        <w:t>Art. L.124-1 du Code de l'environnement.</w:t>
       </w:r>
     </w:p>
     <w:sectPr>
@@ -391,7 +429,9 @@
       </w:rPr>
     </w:rPrDefault>
     <w:pPrDefault>
-      <w:pPr/>
+      <w:pPr>
+        <w:suppressAutoHyphens w:val="true"/>
+      </w:pPr>
     </w:pPrDefault>
   </w:docDefaults>
   <w:style w:type="paragraph" w:styleId="Normal">

</xml_diff>